<commit_message>
update report.docx (clustering mircobiome)
</commit_message>
<xml_diff>
--- a/docs/report.docx
+++ b/docs/report.docx
@@ -1508,25 +1508,7 @@
           <w:sz w:val="28"/>
           <w:szCs w:val="28"/>
         </w:rPr>
-        <w:t xml:space="preserve">Из рисунка можно </w:t>
-      </w:r>
-      <w:proofErr w:type="gramStart"/>
-      <w:r>
-        <w:rPr>
-          <w:rFonts w:ascii="Times New Roman" w:hAnsi="Times New Roman" w:cs="Times New Roman"/>
-          <w:sz w:val="28"/>
-          <w:szCs w:val="28"/>
-        </w:rPr>
-        <w:t>заметить</w:t>
-      </w:r>
-      <w:proofErr w:type="gramEnd"/>
-      <w:r>
-        <w:rPr>
-          <w:rFonts w:ascii="Times New Roman" w:hAnsi="Times New Roman" w:cs="Times New Roman"/>
-          <w:sz w:val="28"/>
-          <w:szCs w:val="28"/>
-        </w:rPr>
-        <w:t xml:space="preserve"> что основая доля такс</w:t>
+        <w:t>Из рисунка можно заметить что основая доля такс</w:t>
       </w:r>
       <w:r>
         <w:rPr>
@@ -1927,25 +1909,7 @@
           <w:sz w:val="28"/>
           <w:szCs w:val="28"/>
         </w:rPr>
-        <w:t xml:space="preserve">Из рисунка можно </w:t>
-      </w:r>
-      <w:proofErr w:type="gramStart"/>
-      <w:r>
-        <w:rPr>
-          <w:rFonts w:ascii="Times New Roman" w:hAnsi="Times New Roman" w:cs="Times New Roman"/>
-          <w:sz w:val="28"/>
-          <w:szCs w:val="28"/>
-        </w:rPr>
-        <w:t>заметить</w:t>
-      </w:r>
-      <w:proofErr w:type="gramEnd"/>
-      <w:r>
-        <w:rPr>
-          <w:rFonts w:ascii="Times New Roman" w:hAnsi="Times New Roman" w:cs="Times New Roman"/>
-          <w:sz w:val="28"/>
-          <w:szCs w:val="28"/>
-        </w:rPr>
-        <w:t xml:space="preserve"> что основая доля такс</w:t>
+        <w:t>Из рисунка можно заметить что основая доля такс</w:t>
       </w:r>
       <w:r>
         <w:rPr>
@@ -2270,25 +2234,7 @@
           <w:sz w:val="28"/>
           <w:szCs w:val="28"/>
         </w:rPr>
-        <w:t xml:space="preserve">Из рисунка можно </w:t>
-      </w:r>
-      <w:proofErr w:type="gramStart"/>
-      <w:r>
-        <w:rPr>
-          <w:rFonts w:ascii="Times New Roman" w:hAnsi="Times New Roman" w:cs="Times New Roman"/>
-          <w:sz w:val="28"/>
-          <w:szCs w:val="28"/>
-        </w:rPr>
-        <w:t>заметить</w:t>
-      </w:r>
-      <w:proofErr w:type="gramEnd"/>
-      <w:r>
-        <w:rPr>
-          <w:rFonts w:ascii="Times New Roman" w:hAnsi="Times New Roman" w:cs="Times New Roman"/>
-          <w:sz w:val="28"/>
-          <w:szCs w:val="28"/>
-        </w:rPr>
-        <w:t xml:space="preserve"> что основая доля такс</w:t>
+        <w:t>Из рисунка можно заметить что основая доля такс</w:t>
       </w:r>
       <w:r>
         <w:rPr>
@@ -2538,25 +2484,7 @@
           <w:sz w:val="28"/>
           <w:szCs w:val="28"/>
         </w:rPr>
-        <w:t xml:space="preserve">Из рисунка можно </w:t>
-      </w:r>
-      <w:proofErr w:type="gramStart"/>
-      <w:r>
-        <w:rPr>
-          <w:rFonts w:ascii="Times New Roman" w:hAnsi="Times New Roman" w:cs="Times New Roman"/>
-          <w:sz w:val="28"/>
-          <w:szCs w:val="28"/>
-        </w:rPr>
-        <w:t>заметить</w:t>
-      </w:r>
-      <w:proofErr w:type="gramEnd"/>
-      <w:r>
-        <w:rPr>
-          <w:rFonts w:ascii="Times New Roman" w:hAnsi="Times New Roman" w:cs="Times New Roman"/>
-          <w:sz w:val="28"/>
-          <w:szCs w:val="28"/>
-        </w:rPr>
-        <w:t xml:space="preserve"> что основая доля такс</w:t>
+        <w:t>Из рисунка можно заметить что основая доля такс</w:t>
       </w:r>
       <w:r>
         <w:rPr>
@@ -4044,6 +3972,7 @@
         <w:rPr>
           <w:rFonts w:ascii="Times New Roman" w:hAnsi="Times New Roman" w:cs="Times New Roman"/>
           <w:bCs/>
+          <w:noProof/>
           <w:sz w:val="28"/>
           <w:szCs w:val="28"/>
         </w:rPr>
@@ -4405,6 +4334,7 @@
         <w:rPr>
           <w:rFonts w:ascii="Times New Roman" w:hAnsi="Times New Roman" w:cs="Times New Roman"/>
           <w:bCs/>
+          <w:noProof/>
           <w:sz w:val="28"/>
           <w:szCs w:val="28"/>
         </w:rPr>
@@ -4714,43 +4644,7 @@
           <w:sz w:val="28"/>
           <w:szCs w:val="28"/>
         </w:rPr>
-        <w:t>и</w:t>
-      </w:r>
-      <w:r>
-        <w:rPr>
-          <w:rFonts w:ascii="Times New Roman" w:hAnsi="Times New Roman" w:cs="Times New Roman"/>
-          <w:bCs/>
-          <w:sz w:val="28"/>
-          <w:szCs w:val="28"/>
-        </w:rPr>
-        <w:t>ерархическ</w:t>
-      </w:r>
-      <w:r>
-        <w:rPr>
-          <w:rFonts w:ascii="Times New Roman" w:hAnsi="Times New Roman" w:cs="Times New Roman"/>
-          <w:bCs/>
-          <w:sz w:val="28"/>
-          <w:szCs w:val="28"/>
-        </w:rPr>
-        <w:t>ой</w:t>
-      </w:r>
-      <w:r>
-        <w:rPr>
-          <w:rFonts w:ascii="Times New Roman" w:hAnsi="Times New Roman" w:cs="Times New Roman"/>
-          <w:bCs/>
-          <w:sz w:val="28"/>
-          <w:szCs w:val="28"/>
-        </w:rPr>
-        <w:t xml:space="preserve"> кластеризаци</w:t>
-      </w:r>
-      <w:r>
-        <w:rPr>
-          <w:rFonts w:ascii="Times New Roman" w:hAnsi="Times New Roman" w:cs="Times New Roman"/>
-          <w:bCs/>
-          <w:sz w:val="28"/>
-          <w:szCs w:val="28"/>
-        </w:rPr>
-        <w:t>и</w:t>
+        <w:t>иерархической кластеризации</w:t>
       </w:r>
       <w:r>
         <w:rPr>
@@ -4872,7 +4766,6 @@
           <w:bCs/>
           <w:sz w:val="28"/>
           <w:szCs w:val="28"/>
-          <w:lang w:val="en-US"/>
         </w:rPr>
       </w:pPr>
       <w:r>
@@ -4959,6 +4852,7 @@
         <w:rPr>
           <w:rFonts w:ascii="Times New Roman" w:hAnsi="Times New Roman" w:cs="Times New Roman"/>
           <w:bCs/>
+          <w:noProof/>
           <w:sz w:val="28"/>
           <w:szCs w:val="28"/>
         </w:rPr>
@@ -5152,6 +5046,175 @@
     </w:p>
     <w:p>
       <w:pPr>
+        <w:spacing w:after="0" w:line="240" w:lineRule="auto"/>
+        <w:jc w:val="both"/>
+        <w:rPr>
+          <w:rFonts w:ascii="Times New Roman" w:hAnsi="Times New Roman" w:cs="Times New Roman"/>
+          <w:b/>
+          <w:sz w:val="28"/>
+          <w:szCs w:val="28"/>
+        </w:rPr>
+      </w:pPr>
+    </w:p>
+    <w:p>
+      <w:pPr>
+        <w:pStyle w:val="a3"/>
+        <w:numPr>
+          <w:ilvl w:val="0"/>
+          <w:numId w:val="1"/>
+        </w:numPr>
+        <w:spacing w:after="0" w:line="240" w:lineRule="auto"/>
+        <w:ind w:left="0" w:firstLine="0"/>
+        <w:rPr>
+          <w:rFonts w:ascii="Times New Roman" w:hAnsi="Times New Roman" w:cs="Times New Roman"/>
+          <w:b/>
+          <w:sz w:val="32"/>
+          <w:szCs w:val="32"/>
+        </w:rPr>
+      </w:pPr>
+      <w:r>
+        <w:rPr>
+          <w:rFonts w:ascii="Times New Roman" w:hAnsi="Times New Roman" w:cs="Times New Roman"/>
+          <w:b/>
+          <w:sz w:val="32"/>
+          <w:szCs w:val="32"/>
+        </w:rPr>
+        <w:t xml:space="preserve">Кластеризация корма по </w:t>
+      </w:r>
+      <w:r>
+        <w:rPr>
+          <w:rFonts w:ascii="Times New Roman" w:hAnsi="Times New Roman" w:cs="Times New Roman"/>
+          <w:b/>
+          <w:sz w:val="32"/>
+          <w:szCs w:val="32"/>
+        </w:rPr>
+        <w:t>микробиоте</w:t>
+      </w:r>
+      <w:r>
+        <w:rPr>
+          <w:rFonts w:ascii="Times New Roman" w:hAnsi="Times New Roman" w:cs="Times New Roman"/>
+          <w:b/>
+          <w:sz w:val="32"/>
+          <w:szCs w:val="32"/>
+        </w:rPr>
+        <w:t xml:space="preserve"> (неудачн)</w:t>
+      </w:r>
+    </w:p>
+    <w:p>
+      <w:pPr>
+        <w:spacing w:after="0" w:line="240" w:lineRule="auto"/>
+        <w:jc w:val="both"/>
+        <w:rPr>
+          <w:rFonts w:ascii="Times New Roman" w:hAnsi="Times New Roman" w:cs="Times New Roman"/>
+          <w:b/>
+          <w:sz w:val="28"/>
+          <w:szCs w:val="28"/>
+        </w:rPr>
+      </w:pPr>
+    </w:p>
+    <w:p>
+      <w:pPr>
+        <w:spacing w:after="0" w:line="240" w:lineRule="auto"/>
+        <w:ind w:left="708"/>
+        <w:jc w:val="both"/>
+        <w:rPr>
+          <w:rFonts w:ascii="Times New Roman" w:hAnsi="Times New Roman" w:cs="Times New Roman"/>
+          <w:bCs/>
+          <w:sz w:val="28"/>
+          <w:szCs w:val="28"/>
+        </w:rPr>
+      </w:pPr>
+      <w:r>
+        <w:rPr>
+          <w:rFonts w:ascii="Times New Roman" w:hAnsi="Times New Roman" w:cs="Times New Roman"/>
+          <w:bCs/>
+          <w:sz w:val="28"/>
+          <w:szCs w:val="28"/>
+        </w:rPr>
+        <w:t xml:space="preserve">Полученный датасет, выгруженный из скинутого </w:t>
+      </w:r>
+      <w:r>
+        <w:rPr>
+          <w:rFonts w:ascii="Times New Roman" w:hAnsi="Times New Roman" w:cs="Times New Roman"/>
+          <w:bCs/>
+          <w:sz w:val="28"/>
+          <w:szCs w:val="28"/>
+          <w:lang w:val="en-US"/>
+        </w:rPr>
+        <w:t>excel</w:t>
+      </w:r>
+      <w:r>
+        <w:rPr>
+          <w:rFonts w:ascii="Times New Roman" w:hAnsi="Times New Roman" w:cs="Times New Roman"/>
+          <w:bCs/>
+          <w:sz w:val="28"/>
+          <w:szCs w:val="28"/>
+        </w:rPr>
+        <w:t>-файла.</w:t>
+      </w:r>
+    </w:p>
+    <w:p>
+      <w:pPr>
+        <w:spacing w:after="0" w:line="240" w:lineRule="auto"/>
+        <w:ind w:left="-851"/>
+        <w:jc w:val="both"/>
+        <w:rPr>
+          <w:rFonts w:ascii="Times New Roman" w:hAnsi="Times New Roman" w:cs="Times New Roman"/>
+          <w:bCs/>
+          <w:sz w:val="28"/>
+          <w:szCs w:val="28"/>
+          <w:lang w:val="en-US"/>
+        </w:rPr>
+      </w:pPr>
+      <w:r>
+        <w:rPr>
+          <w:rFonts w:ascii="Times New Roman" w:hAnsi="Times New Roman" w:cs="Times New Roman"/>
+          <w:bCs/>
+          <w:sz w:val="28"/>
+          <w:szCs w:val="28"/>
+          <w:lang w:val="en-US"/>
+        </w:rPr>
+        <w:drawing>
+          <wp:inline distT="0" distB="0" distL="0" distR="0" wp14:anchorId="1B56DD7D" wp14:editId="6B62CDED">
+            <wp:extent cx="5940425" cy="2327910"/>
+            <wp:effectExtent l="0" t="0" r="3175" b="0"/>
+            <wp:docPr id="1299624961" name="Рисунок 1"/>
+            <wp:cNvGraphicFramePr>
+              <a:graphicFrameLocks xmlns:a="http://schemas.openxmlformats.org/drawingml/2006/main" noChangeAspect="1"/>
+            </wp:cNvGraphicFramePr>
+            <a:graphic xmlns:a="http://schemas.openxmlformats.org/drawingml/2006/main">
+              <a:graphicData uri="http://schemas.openxmlformats.org/drawingml/2006/picture">
+                <pic:pic xmlns:pic="http://schemas.openxmlformats.org/drawingml/2006/picture">
+                  <pic:nvPicPr>
+                    <pic:cNvPr id="1299624961" name=""/>
+                    <pic:cNvPicPr/>
+                  </pic:nvPicPr>
+                  <pic:blipFill>
+                    <a:blip r:embed="rId17"/>
+                    <a:stretch>
+                      <a:fillRect/>
+                    </a:stretch>
+                  </pic:blipFill>
+                  <pic:spPr>
+                    <a:xfrm>
+                      <a:off x="0" y="0"/>
+                      <a:ext cx="5940425" cy="2327910"/>
+                    </a:xfrm>
+                    <a:prstGeom prst="rect">
+                      <a:avLst/>
+                    </a:prstGeom>
+                  </pic:spPr>
+                </pic:pic>
+              </a:graphicData>
+            </a:graphic>
+          </wp:inline>
+        </w:drawing>
+      </w:r>
+    </w:p>
+    <w:p>
+      <w:pPr>
+        <w:spacing w:after="0" w:line="240" w:lineRule="auto"/>
+        <w:ind w:left="-851"/>
         <w:jc w:val="center"/>
         <w:rPr>
           <w:rFonts w:ascii="Times New Roman" w:hAnsi="Times New Roman" w:cs="Times New Roman"/>
@@ -5160,6 +5223,1201 @@
           <w:szCs w:val="28"/>
         </w:rPr>
       </w:pPr>
+      <w:r>
+        <w:rPr>
+          <w:rFonts w:ascii="Times New Roman" w:hAnsi="Times New Roman" w:cs="Times New Roman"/>
+          <w:bCs/>
+          <w:sz w:val="28"/>
+          <w:szCs w:val="28"/>
+        </w:rPr>
+        <w:t xml:space="preserve">Рисунок </w:t>
+      </w:r>
+      <w:r>
+        <w:rPr>
+          <w:rFonts w:ascii="Times New Roman" w:hAnsi="Times New Roman" w:cs="Times New Roman"/>
+          <w:bCs/>
+          <w:sz w:val="28"/>
+          <w:szCs w:val="28"/>
+        </w:rPr>
+        <w:t>4</w:t>
+      </w:r>
+      <w:r>
+        <w:rPr>
+          <w:rFonts w:ascii="Times New Roman" w:hAnsi="Times New Roman" w:cs="Times New Roman"/>
+          <w:bCs/>
+          <w:sz w:val="28"/>
+          <w:szCs w:val="28"/>
+        </w:rPr>
+        <w:t>.1 – оригинальный датасет</w:t>
+      </w:r>
+    </w:p>
+    <w:p>
+      <w:pPr>
+        <w:spacing w:after="0" w:line="240" w:lineRule="auto"/>
+        <w:jc w:val="both"/>
+        <w:rPr>
+          <w:rFonts w:ascii="Times New Roman" w:hAnsi="Times New Roman" w:cs="Times New Roman"/>
+          <w:bCs/>
+          <w:sz w:val="28"/>
+          <w:szCs w:val="28"/>
+        </w:rPr>
+      </w:pPr>
+      <w:r>
+        <w:rPr>
+          <w:rFonts w:ascii="Times New Roman" w:hAnsi="Times New Roman" w:cs="Times New Roman"/>
+          <w:bCs/>
+          <w:sz w:val="28"/>
+          <w:szCs w:val="28"/>
+        </w:rPr>
+        <w:tab/>
+      </w:r>
+    </w:p>
+    <w:p>
+      <w:pPr>
+        <w:pStyle w:val="a3"/>
+        <w:numPr>
+          <w:ilvl w:val="2"/>
+          <w:numId w:val="1"/>
+        </w:numPr>
+        <w:ind w:left="0" w:firstLine="0"/>
+        <w:rPr>
+          <w:rFonts w:ascii="Times New Roman" w:hAnsi="Times New Roman" w:cs="Times New Roman"/>
+          <w:b/>
+          <w:sz w:val="28"/>
+          <w:szCs w:val="28"/>
+        </w:rPr>
+      </w:pPr>
+      <w:r>
+        <w:rPr>
+          <w:rFonts w:ascii="Times New Roman" w:hAnsi="Times New Roman" w:cs="Times New Roman"/>
+          <w:b/>
+          <w:sz w:val="28"/>
+          <w:szCs w:val="28"/>
+          <w:lang w:val="en-US"/>
+        </w:rPr>
+        <w:lastRenderedPageBreak/>
+        <w:t>K-means</w:t>
+      </w:r>
+    </w:p>
+    <w:p>
+      <w:pPr>
+        <w:jc w:val="center"/>
+        <w:rPr>
+          <w:rFonts w:ascii="Times New Roman" w:hAnsi="Times New Roman" w:cs="Times New Roman"/>
+          <w:b/>
+          <w:sz w:val="28"/>
+          <w:szCs w:val="28"/>
+        </w:rPr>
+      </w:pPr>
+      <w:r>
+        <w:rPr>
+          <w:noProof/>
+        </w:rPr>
+        <w:drawing>
+          <wp:inline distT="0" distB="0" distL="0" distR="0" wp14:anchorId="53521F36" wp14:editId="0F8B74B3">
+            <wp:extent cx="5314950" cy="3382138"/>
+            <wp:effectExtent l="0" t="0" r="0" b="8890"/>
+            <wp:docPr id="485314348" name="Рисунок 1"/>
+            <wp:cNvGraphicFramePr>
+              <a:graphicFrameLocks xmlns:a="http://schemas.openxmlformats.org/drawingml/2006/main" noChangeAspect="1"/>
+            </wp:cNvGraphicFramePr>
+            <a:graphic xmlns:a="http://schemas.openxmlformats.org/drawingml/2006/main">
+              <a:graphicData uri="http://schemas.openxmlformats.org/drawingml/2006/picture">
+                <pic:pic xmlns:pic="http://schemas.openxmlformats.org/drawingml/2006/picture">
+                  <pic:nvPicPr>
+                    <pic:cNvPr id="0" name="Picture 1"/>
+                    <pic:cNvPicPr>
+                      <a:picLocks noChangeAspect="1" noChangeArrowheads="1"/>
+                    </pic:cNvPicPr>
+                  </pic:nvPicPr>
+                  <pic:blipFill>
+                    <a:blip r:embed="rId18">
+                      <a:extLst>
+                        <a:ext uri="{28A0092B-C50C-407E-A947-70E740481C1C}">
+                          <a14:useLocalDpi xmlns:a14="http://schemas.microsoft.com/office/drawing/2010/main" val="0"/>
+                        </a:ext>
+                      </a:extLst>
+                    </a:blip>
+                    <a:srcRect/>
+                    <a:stretch>
+                      <a:fillRect/>
+                    </a:stretch>
+                  </pic:blipFill>
+                  <pic:spPr bwMode="auto">
+                    <a:xfrm>
+                      <a:off x="0" y="0"/>
+                      <a:ext cx="5319742" cy="3385187"/>
+                    </a:xfrm>
+                    <a:prstGeom prst="rect">
+                      <a:avLst/>
+                    </a:prstGeom>
+                    <a:noFill/>
+                    <a:ln>
+                      <a:noFill/>
+                    </a:ln>
+                  </pic:spPr>
+                </pic:pic>
+              </a:graphicData>
+            </a:graphic>
+          </wp:inline>
+        </w:drawing>
+      </w:r>
+    </w:p>
+    <w:p>
+      <w:pPr>
+        <w:spacing w:after="0" w:line="240" w:lineRule="auto"/>
+        <w:jc w:val="center"/>
+        <w:rPr>
+          <w:rFonts w:ascii="Times New Roman" w:hAnsi="Times New Roman" w:cs="Times New Roman"/>
+          <w:bCs/>
+          <w:sz w:val="28"/>
+          <w:szCs w:val="28"/>
+        </w:rPr>
+      </w:pPr>
+      <w:r>
+        <w:rPr>
+          <w:rFonts w:ascii="Times New Roman" w:hAnsi="Times New Roman" w:cs="Times New Roman"/>
+          <w:bCs/>
+          <w:sz w:val="28"/>
+          <w:szCs w:val="28"/>
+        </w:rPr>
+        <w:t xml:space="preserve">Рисунок </w:t>
+      </w:r>
+      <w:r>
+        <w:rPr>
+          <w:rFonts w:ascii="Times New Roman" w:hAnsi="Times New Roman" w:cs="Times New Roman"/>
+          <w:bCs/>
+          <w:sz w:val="28"/>
+          <w:szCs w:val="28"/>
+        </w:rPr>
+        <w:t>4</w:t>
+      </w:r>
+      <w:r>
+        <w:rPr>
+          <w:rFonts w:ascii="Times New Roman" w:hAnsi="Times New Roman" w:cs="Times New Roman"/>
+          <w:bCs/>
+          <w:sz w:val="28"/>
+          <w:szCs w:val="28"/>
+        </w:rPr>
+        <w:t xml:space="preserve">.2 – метод Локтя для определения оптимального </w:t>
+      </w:r>
+      <w:r>
+        <w:rPr>
+          <w:rFonts w:ascii="Times New Roman" w:hAnsi="Times New Roman" w:cs="Times New Roman"/>
+          <w:bCs/>
+          <w:sz w:val="28"/>
+          <w:szCs w:val="28"/>
+          <w:lang w:val="en-US"/>
+        </w:rPr>
+        <w:t>k</w:t>
+      </w:r>
+    </w:p>
+    <w:p>
+      <w:pPr>
+        <w:spacing w:after="0" w:line="240" w:lineRule="auto"/>
+        <w:jc w:val="both"/>
+        <w:rPr>
+          <w:rFonts w:ascii="Times New Roman" w:hAnsi="Times New Roman" w:cs="Times New Roman"/>
+          <w:bCs/>
+          <w:sz w:val="28"/>
+          <w:szCs w:val="28"/>
+        </w:rPr>
+      </w:pPr>
+      <w:r>
+        <w:rPr>
+          <w:rFonts w:ascii="Times New Roman" w:hAnsi="Times New Roman" w:cs="Times New Roman"/>
+          <w:bCs/>
+          <w:sz w:val="28"/>
+          <w:szCs w:val="28"/>
+        </w:rPr>
+        <w:t xml:space="preserve">Из рисунка видно, что лучшие </w:t>
+      </w:r>
+      <w:r>
+        <w:rPr>
+          <w:rFonts w:ascii="Times New Roman" w:hAnsi="Times New Roman" w:cs="Times New Roman"/>
+          <w:bCs/>
+          <w:sz w:val="28"/>
+          <w:szCs w:val="28"/>
+          <w:lang w:val="en-US"/>
+        </w:rPr>
+        <w:t>k</w:t>
+      </w:r>
+      <w:r>
+        <w:rPr>
+          <w:rFonts w:ascii="Times New Roman" w:hAnsi="Times New Roman" w:cs="Times New Roman"/>
+          <w:bCs/>
+          <w:sz w:val="28"/>
+          <w:szCs w:val="28"/>
+        </w:rPr>
+        <w:t xml:space="preserve"> </w:t>
+      </w:r>
+      <w:r>
+        <w:rPr>
+          <w:rFonts w:ascii="Times New Roman" w:hAnsi="Times New Roman" w:cs="Times New Roman"/>
+          <w:bCs/>
+          <w:sz w:val="28"/>
+          <w:szCs w:val="28"/>
+        </w:rPr>
+        <w:t xml:space="preserve">для </w:t>
+      </w:r>
+      <w:r>
+        <w:rPr>
+          <w:rFonts w:ascii="Times New Roman" w:hAnsi="Times New Roman" w:cs="Times New Roman"/>
+          <w:bCs/>
+          <w:sz w:val="28"/>
+          <w:szCs w:val="28"/>
+        </w:rPr>
+        <w:t>6</w:t>
+      </w:r>
+      <w:r>
+        <w:rPr>
+          <w:rFonts w:ascii="Times New Roman" w:hAnsi="Times New Roman" w:cs="Times New Roman"/>
+          <w:bCs/>
+          <w:sz w:val="28"/>
+          <w:szCs w:val="28"/>
+        </w:rPr>
+        <w:t xml:space="preserve"> или </w:t>
+      </w:r>
+      <w:r>
+        <w:rPr>
+          <w:rFonts w:ascii="Times New Roman" w:hAnsi="Times New Roman" w:cs="Times New Roman"/>
+          <w:bCs/>
+          <w:sz w:val="28"/>
+          <w:szCs w:val="28"/>
+        </w:rPr>
+        <w:t>7</w:t>
+      </w:r>
+      <w:r>
+        <w:rPr>
+          <w:rFonts w:ascii="Times New Roman" w:hAnsi="Times New Roman" w:cs="Times New Roman"/>
+          <w:bCs/>
+          <w:sz w:val="28"/>
+          <w:szCs w:val="28"/>
+        </w:rPr>
+        <w:t xml:space="preserve">. Если выбрать </w:t>
+      </w:r>
+      <w:r>
+        <w:rPr>
+          <w:rFonts w:ascii="Times New Roman" w:hAnsi="Times New Roman" w:cs="Times New Roman"/>
+          <w:bCs/>
+          <w:sz w:val="28"/>
+          <w:szCs w:val="28"/>
+          <w:lang w:val="en-US"/>
+        </w:rPr>
+        <w:t>k</w:t>
+      </w:r>
+      <w:r>
+        <w:rPr>
+          <w:rFonts w:ascii="Times New Roman" w:hAnsi="Times New Roman" w:cs="Times New Roman"/>
+          <w:bCs/>
+          <w:sz w:val="28"/>
+          <w:szCs w:val="28"/>
+        </w:rPr>
+        <w:t>=</w:t>
+      </w:r>
+      <w:r>
+        <w:rPr>
+          <w:rFonts w:ascii="Times New Roman" w:hAnsi="Times New Roman" w:cs="Times New Roman"/>
+          <w:bCs/>
+          <w:sz w:val="28"/>
+          <w:szCs w:val="28"/>
+        </w:rPr>
+        <w:t>6</w:t>
+      </w:r>
+      <w:r>
+        <w:rPr>
+          <w:rFonts w:ascii="Times New Roman" w:hAnsi="Times New Roman" w:cs="Times New Roman"/>
+          <w:bCs/>
+          <w:sz w:val="28"/>
+          <w:szCs w:val="28"/>
+        </w:rPr>
+        <w:t xml:space="preserve">, </w:t>
+      </w:r>
+      <w:r>
+        <w:rPr>
+          <w:rFonts w:ascii="Times New Roman" w:hAnsi="Times New Roman" w:cs="Times New Roman"/>
+          <w:bCs/>
+          <w:sz w:val="28"/>
+          <w:szCs w:val="28"/>
+        </w:rPr>
+        <w:t>то получаются следующие результаты:</w:t>
+      </w:r>
+      <w:r>
+        <w:rPr>
+          <w:rFonts w:ascii="Times New Roman" w:hAnsi="Times New Roman" w:cs="Times New Roman"/>
+          <w:bCs/>
+          <w:sz w:val="28"/>
+          <w:szCs w:val="28"/>
+        </w:rPr>
+        <w:br/>
+      </w:r>
+    </w:p>
+    <w:p>
+      <w:pPr>
+        <w:spacing w:after="0" w:line="240" w:lineRule="auto"/>
+        <w:jc w:val="center"/>
+        <w:rPr>
+          <w:rFonts w:ascii="Times New Roman" w:hAnsi="Times New Roman" w:cs="Times New Roman"/>
+          <w:bCs/>
+          <w:sz w:val="28"/>
+          <w:szCs w:val="28"/>
+        </w:rPr>
+      </w:pPr>
+      <w:r>
+        <w:rPr>
+          <w:rFonts w:ascii="Times New Roman" w:hAnsi="Times New Roman" w:cs="Times New Roman"/>
+          <w:bCs/>
+          <w:sz w:val="28"/>
+          <w:szCs w:val="28"/>
+        </w:rPr>
+        <w:drawing>
+          <wp:inline distT="0" distB="0" distL="0" distR="0" wp14:anchorId="1FBE5BE6" wp14:editId="64D84FAF">
+            <wp:extent cx="1571844" cy="3991532"/>
+            <wp:effectExtent l="0" t="0" r="9525" b="9525"/>
+            <wp:docPr id="700725291" name="Рисунок 1"/>
+            <wp:cNvGraphicFramePr>
+              <a:graphicFrameLocks xmlns:a="http://schemas.openxmlformats.org/drawingml/2006/main" noChangeAspect="1"/>
+            </wp:cNvGraphicFramePr>
+            <a:graphic xmlns:a="http://schemas.openxmlformats.org/drawingml/2006/main">
+              <a:graphicData uri="http://schemas.openxmlformats.org/drawingml/2006/picture">
+                <pic:pic xmlns:pic="http://schemas.openxmlformats.org/drawingml/2006/picture">
+                  <pic:nvPicPr>
+                    <pic:cNvPr id="700725291" name=""/>
+                    <pic:cNvPicPr/>
+                  </pic:nvPicPr>
+                  <pic:blipFill>
+                    <a:blip r:embed="rId19"/>
+                    <a:stretch>
+                      <a:fillRect/>
+                    </a:stretch>
+                  </pic:blipFill>
+                  <pic:spPr>
+                    <a:xfrm>
+                      <a:off x="0" y="0"/>
+                      <a:ext cx="1571844" cy="3991532"/>
+                    </a:xfrm>
+                    <a:prstGeom prst="rect">
+                      <a:avLst/>
+                    </a:prstGeom>
+                  </pic:spPr>
+                </pic:pic>
+              </a:graphicData>
+            </a:graphic>
+          </wp:inline>
+        </w:drawing>
+      </w:r>
+    </w:p>
+    <w:p>
+      <w:pPr>
+        <w:spacing w:after="0" w:line="240" w:lineRule="auto"/>
+        <w:jc w:val="center"/>
+        <w:rPr>
+          <w:rFonts w:ascii="Times New Roman" w:hAnsi="Times New Roman" w:cs="Times New Roman"/>
+          <w:bCs/>
+          <w:sz w:val="28"/>
+          <w:szCs w:val="28"/>
+          <w:lang w:val="en-US"/>
+        </w:rPr>
+      </w:pPr>
+      <w:r>
+        <w:rPr>
+          <w:rFonts w:ascii="Times New Roman" w:hAnsi="Times New Roman" w:cs="Times New Roman"/>
+          <w:bCs/>
+          <w:sz w:val="28"/>
+          <w:szCs w:val="28"/>
+        </w:rPr>
+        <w:t xml:space="preserve">Рисунок </w:t>
+      </w:r>
+      <w:r>
+        <w:rPr>
+          <w:rFonts w:ascii="Times New Roman" w:hAnsi="Times New Roman" w:cs="Times New Roman"/>
+          <w:bCs/>
+          <w:sz w:val="28"/>
+          <w:szCs w:val="28"/>
+        </w:rPr>
+        <w:t>4</w:t>
+      </w:r>
+      <w:r>
+        <w:rPr>
+          <w:rFonts w:ascii="Times New Roman" w:hAnsi="Times New Roman" w:cs="Times New Roman"/>
+          <w:bCs/>
+          <w:sz w:val="28"/>
+          <w:szCs w:val="28"/>
+        </w:rPr>
+        <w:t>.3 – результаты кластеризации</w:t>
+      </w:r>
+    </w:p>
+    <w:p>
+      <w:pPr>
+        <w:spacing w:after="0" w:line="240" w:lineRule="auto"/>
+        <w:jc w:val="center"/>
+        <w:rPr>
+          <w:rFonts w:ascii="Times New Roman" w:hAnsi="Times New Roman" w:cs="Times New Roman"/>
+          <w:bCs/>
+          <w:sz w:val="28"/>
+          <w:szCs w:val="28"/>
+          <w:lang w:val="en-US"/>
+        </w:rPr>
+      </w:pPr>
+    </w:p>
+    <w:p>
+      <w:pPr>
+        <w:spacing w:after="0" w:line="240" w:lineRule="auto"/>
+        <w:jc w:val="center"/>
+        <w:rPr>
+          <w:rFonts w:ascii="Times New Roman" w:hAnsi="Times New Roman" w:cs="Times New Roman"/>
+          <w:bCs/>
+          <w:sz w:val="28"/>
+          <w:szCs w:val="28"/>
+        </w:rPr>
+      </w:pPr>
+      <w:r>
+        <w:rPr>
+          <w:noProof/>
+        </w:rPr>
+        <w:lastRenderedPageBreak/>
+        <w:drawing>
+          <wp:inline distT="0" distB="0" distL="0" distR="0" wp14:anchorId="57DCF92F" wp14:editId="03A97133">
+            <wp:extent cx="5538806" cy="4781550"/>
+            <wp:effectExtent l="0" t="0" r="5080" b="0"/>
+            <wp:docPr id="669112843" name="Рисунок 2"/>
+            <wp:cNvGraphicFramePr>
+              <a:graphicFrameLocks xmlns:a="http://schemas.openxmlformats.org/drawingml/2006/main" noChangeAspect="1"/>
+            </wp:cNvGraphicFramePr>
+            <a:graphic xmlns:a="http://schemas.openxmlformats.org/drawingml/2006/main">
+              <a:graphicData uri="http://schemas.openxmlformats.org/drawingml/2006/picture">
+                <pic:pic xmlns:pic="http://schemas.openxmlformats.org/drawingml/2006/picture">
+                  <pic:nvPicPr>
+                    <pic:cNvPr id="0" name="Picture 3"/>
+                    <pic:cNvPicPr>
+                      <a:picLocks noChangeAspect="1" noChangeArrowheads="1"/>
+                    </pic:cNvPicPr>
+                  </pic:nvPicPr>
+                  <pic:blipFill>
+                    <a:blip r:embed="rId20">
+                      <a:extLst>
+                        <a:ext uri="{28A0092B-C50C-407E-A947-70E740481C1C}">
+                          <a14:useLocalDpi xmlns:a14="http://schemas.microsoft.com/office/drawing/2010/main" val="0"/>
+                        </a:ext>
+                      </a:extLst>
+                    </a:blip>
+                    <a:srcRect/>
+                    <a:stretch>
+                      <a:fillRect/>
+                    </a:stretch>
+                  </pic:blipFill>
+                  <pic:spPr bwMode="auto">
+                    <a:xfrm>
+                      <a:off x="0" y="0"/>
+                      <a:ext cx="5549395" cy="4790691"/>
+                    </a:xfrm>
+                    <a:prstGeom prst="rect">
+                      <a:avLst/>
+                    </a:prstGeom>
+                    <a:noFill/>
+                    <a:ln>
+                      <a:noFill/>
+                    </a:ln>
+                  </pic:spPr>
+                </pic:pic>
+              </a:graphicData>
+            </a:graphic>
+          </wp:inline>
+        </w:drawing>
+      </w:r>
+    </w:p>
+    <w:p>
+      <w:pPr>
+        <w:spacing w:after="0" w:line="240" w:lineRule="auto"/>
+        <w:jc w:val="center"/>
+        <w:rPr>
+          <w:rFonts w:ascii="Times New Roman" w:hAnsi="Times New Roman" w:cs="Times New Roman"/>
+          <w:bCs/>
+          <w:sz w:val="28"/>
+          <w:szCs w:val="28"/>
+        </w:rPr>
+      </w:pPr>
+      <w:r>
+        <w:rPr>
+          <w:rFonts w:ascii="Times New Roman" w:hAnsi="Times New Roman" w:cs="Times New Roman"/>
+          <w:bCs/>
+          <w:sz w:val="28"/>
+          <w:szCs w:val="28"/>
+        </w:rPr>
+        <w:t xml:space="preserve">Рисунок </w:t>
+      </w:r>
+      <w:r>
+        <w:rPr>
+          <w:rFonts w:ascii="Times New Roman" w:hAnsi="Times New Roman" w:cs="Times New Roman"/>
+          <w:bCs/>
+          <w:sz w:val="28"/>
+          <w:szCs w:val="28"/>
+        </w:rPr>
+        <w:t>4</w:t>
+      </w:r>
+      <w:r>
+        <w:rPr>
+          <w:rFonts w:ascii="Times New Roman" w:hAnsi="Times New Roman" w:cs="Times New Roman"/>
+          <w:bCs/>
+          <w:sz w:val="28"/>
+          <w:szCs w:val="28"/>
+        </w:rPr>
+        <w:t xml:space="preserve">.4 – </w:t>
+      </w:r>
+      <w:r>
+        <w:rPr>
+          <w:rFonts w:ascii="Times New Roman" w:hAnsi="Times New Roman" w:cs="Times New Roman"/>
+          <w:bCs/>
+          <w:sz w:val="28"/>
+          <w:szCs w:val="28"/>
+          <w:lang w:val="en-US"/>
+        </w:rPr>
+        <w:t>PCA</w:t>
+      </w:r>
+      <w:r>
+        <w:rPr>
+          <w:rFonts w:ascii="Times New Roman" w:hAnsi="Times New Roman" w:cs="Times New Roman"/>
+          <w:bCs/>
+          <w:sz w:val="28"/>
+          <w:szCs w:val="28"/>
+        </w:rPr>
+        <w:t xml:space="preserve"> </w:t>
+      </w:r>
+      <w:r>
+        <w:rPr>
+          <w:rFonts w:ascii="Times New Roman" w:hAnsi="Times New Roman" w:cs="Times New Roman"/>
+          <w:bCs/>
+          <w:sz w:val="28"/>
+          <w:szCs w:val="28"/>
+        </w:rPr>
+        <w:t xml:space="preserve">для </w:t>
+      </w:r>
+      <w:r>
+        <w:rPr>
+          <w:rFonts w:ascii="Times New Roman" w:hAnsi="Times New Roman" w:cs="Times New Roman"/>
+          <w:bCs/>
+          <w:sz w:val="28"/>
+          <w:szCs w:val="28"/>
+          <w:lang w:val="en-US"/>
+        </w:rPr>
+        <w:t>k</w:t>
+      </w:r>
+      <w:r>
+        <w:rPr>
+          <w:rFonts w:ascii="Times New Roman" w:hAnsi="Times New Roman" w:cs="Times New Roman"/>
+          <w:bCs/>
+          <w:sz w:val="28"/>
+          <w:szCs w:val="28"/>
+        </w:rPr>
+        <w:t>-</w:t>
+      </w:r>
+      <w:r>
+        <w:rPr>
+          <w:rFonts w:ascii="Times New Roman" w:hAnsi="Times New Roman" w:cs="Times New Roman"/>
+          <w:bCs/>
+          <w:sz w:val="28"/>
+          <w:szCs w:val="28"/>
+          <w:lang w:val="en-US"/>
+        </w:rPr>
+        <w:t>means</w:t>
+      </w:r>
+    </w:p>
+    <w:p>
+      <w:pPr>
+        <w:pStyle w:val="a3"/>
+        <w:numPr>
+          <w:ilvl w:val="2"/>
+          <w:numId w:val="1"/>
+        </w:numPr>
+        <w:ind w:left="0" w:firstLine="0"/>
+        <w:rPr>
+          <w:rFonts w:ascii="Times New Roman" w:hAnsi="Times New Roman" w:cs="Times New Roman"/>
+          <w:b/>
+          <w:sz w:val="28"/>
+          <w:szCs w:val="28"/>
+        </w:rPr>
+      </w:pPr>
+      <w:r>
+        <w:rPr>
+          <w:rFonts w:ascii="Times New Roman" w:hAnsi="Times New Roman" w:cs="Times New Roman"/>
+          <w:b/>
+          <w:sz w:val="28"/>
+          <w:szCs w:val="28"/>
+        </w:rPr>
+        <w:t>Иерархическая кластеризация</w:t>
+      </w:r>
+      <w:r>
+        <w:rPr>
+          <w:rFonts w:ascii="Times New Roman" w:hAnsi="Times New Roman" w:cs="Times New Roman"/>
+          <w:b/>
+          <w:sz w:val="28"/>
+          <w:szCs w:val="28"/>
+          <w:lang w:val="en-US"/>
+        </w:rPr>
+        <w:t xml:space="preserve"> (</w:t>
+      </w:r>
+      <w:r>
+        <w:rPr>
+          <w:rFonts w:ascii="Times New Roman" w:hAnsi="Times New Roman" w:cs="Times New Roman"/>
+          <w:b/>
+          <w:sz w:val="28"/>
+          <w:szCs w:val="28"/>
+        </w:rPr>
+        <w:t>AgglomerativeClustering</w:t>
+      </w:r>
+      <w:r>
+        <w:rPr>
+          <w:rFonts w:ascii="Times New Roman" w:hAnsi="Times New Roman" w:cs="Times New Roman"/>
+          <w:b/>
+          <w:sz w:val="28"/>
+          <w:szCs w:val="28"/>
+          <w:lang w:val="en-US"/>
+        </w:rPr>
+        <w:t>)</w:t>
+      </w:r>
+    </w:p>
+    <w:p>
+      <w:pPr>
+        <w:ind w:firstLine="708"/>
+        <w:jc w:val="both"/>
+        <w:rPr>
+          <w:rFonts w:ascii="Times New Roman" w:hAnsi="Times New Roman" w:cs="Times New Roman"/>
+          <w:bCs/>
+          <w:sz w:val="28"/>
+          <w:szCs w:val="28"/>
+        </w:rPr>
+      </w:pPr>
+      <w:r>
+        <w:rPr>
+          <w:rFonts w:ascii="Times New Roman" w:hAnsi="Times New Roman" w:cs="Times New Roman"/>
+          <w:bCs/>
+          <w:sz w:val="28"/>
+          <w:szCs w:val="28"/>
+        </w:rPr>
+        <w:t xml:space="preserve">Для определения кластеров для </w:t>
+      </w:r>
+      <w:r>
+        <w:rPr>
+          <w:rFonts w:ascii="Times New Roman" w:hAnsi="Times New Roman" w:cs="Times New Roman"/>
+          <w:bCs/>
+          <w:sz w:val="28"/>
+          <w:szCs w:val="28"/>
+        </w:rPr>
+        <w:t>иерархической кластеризации</w:t>
+      </w:r>
+      <w:r>
+        <w:rPr>
+          <w:rFonts w:ascii="Times New Roman" w:hAnsi="Times New Roman" w:cs="Times New Roman"/>
+          <w:bCs/>
+          <w:sz w:val="28"/>
+          <w:szCs w:val="28"/>
+        </w:rPr>
+        <w:t xml:space="preserve"> была использована дендорграмма:</w:t>
+      </w:r>
+    </w:p>
+    <w:p>
+      <w:pPr>
+        <w:jc w:val="both"/>
+        <w:rPr>
+          <w:rFonts w:ascii="Times New Roman" w:hAnsi="Times New Roman" w:cs="Times New Roman"/>
+          <w:bCs/>
+          <w:sz w:val="28"/>
+          <w:szCs w:val="28"/>
+        </w:rPr>
+      </w:pPr>
+      <w:r>
+        <w:rPr>
+          <w:noProof/>
+        </w:rPr>
+        <w:drawing>
+          <wp:inline distT="0" distB="0" distL="0" distR="0" wp14:anchorId="16E059F2" wp14:editId="1DC284B8">
+            <wp:extent cx="5876925" cy="3038034"/>
+            <wp:effectExtent l="0" t="0" r="0" b="0"/>
+            <wp:docPr id="2113312530" name="Рисунок 3"/>
+            <wp:cNvGraphicFramePr>
+              <a:graphicFrameLocks xmlns:a="http://schemas.openxmlformats.org/drawingml/2006/main" noChangeAspect="1"/>
+            </wp:cNvGraphicFramePr>
+            <a:graphic xmlns:a="http://schemas.openxmlformats.org/drawingml/2006/main">
+              <a:graphicData uri="http://schemas.openxmlformats.org/drawingml/2006/picture">
+                <pic:pic xmlns:pic="http://schemas.openxmlformats.org/drawingml/2006/picture">
+                  <pic:nvPicPr>
+                    <pic:cNvPr id="0" name="Picture 5"/>
+                    <pic:cNvPicPr>
+                      <a:picLocks noChangeAspect="1" noChangeArrowheads="1"/>
+                    </pic:cNvPicPr>
+                  </pic:nvPicPr>
+                  <pic:blipFill>
+                    <a:blip r:embed="rId21">
+                      <a:extLst>
+                        <a:ext uri="{28A0092B-C50C-407E-A947-70E740481C1C}">
+                          <a14:useLocalDpi xmlns:a14="http://schemas.microsoft.com/office/drawing/2010/main" val="0"/>
+                        </a:ext>
+                      </a:extLst>
+                    </a:blip>
+                    <a:srcRect/>
+                    <a:stretch>
+                      <a:fillRect/>
+                    </a:stretch>
+                  </pic:blipFill>
+                  <pic:spPr bwMode="auto">
+                    <a:xfrm>
+                      <a:off x="0" y="0"/>
+                      <a:ext cx="5879535" cy="3039383"/>
+                    </a:xfrm>
+                    <a:prstGeom prst="rect">
+                      <a:avLst/>
+                    </a:prstGeom>
+                    <a:noFill/>
+                    <a:ln>
+                      <a:noFill/>
+                    </a:ln>
+                  </pic:spPr>
+                </pic:pic>
+              </a:graphicData>
+            </a:graphic>
+          </wp:inline>
+        </w:drawing>
+      </w:r>
+    </w:p>
+    <w:p>
+      <w:pPr>
+        <w:jc w:val="center"/>
+        <w:rPr>
+          <w:rFonts w:ascii="Times New Roman" w:hAnsi="Times New Roman" w:cs="Times New Roman"/>
+          <w:bCs/>
+          <w:sz w:val="28"/>
+          <w:szCs w:val="28"/>
+        </w:rPr>
+      </w:pPr>
+      <w:r>
+        <w:rPr>
+          <w:rFonts w:ascii="Times New Roman" w:hAnsi="Times New Roman" w:cs="Times New Roman"/>
+          <w:bCs/>
+          <w:sz w:val="28"/>
+          <w:szCs w:val="28"/>
+        </w:rPr>
+        <w:t xml:space="preserve">Рисунок </w:t>
+      </w:r>
+      <w:r>
+        <w:rPr>
+          <w:rFonts w:ascii="Times New Roman" w:hAnsi="Times New Roman" w:cs="Times New Roman"/>
+          <w:bCs/>
+          <w:sz w:val="28"/>
+          <w:szCs w:val="28"/>
+        </w:rPr>
+        <w:t>4</w:t>
+      </w:r>
+      <w:r>
+        <w:rPr>
+          <w:rFonts w:ascii="Times New Roman" w:hAnsi="Times New Roman" w:cs="Times New Roman"/>
+          <w:bCs/>
+          <w:sz w:val="28"/>
+          <w:szCs w:val="28"/>
+        </w:rPr>
+        <w:t xml:space="preserve">.5 – </w:t>
+      </w:r>
+      <w:r>
+        <w:rPr>
+          <w:rFonts w:ascii="Times New Roman" w:hAnsi="Times New Roman" w:cs="Times New Roman"/>
+          <w:bCs/>
+          <w:sz w:val="28"/>
+          <w:szCs w:val="28"/>
+        </w:rPr>
+        <w:t>дендрограмм</w:t>
+      </w:r>
+      <w:r>
+        <w:rPr>
+          <w:rFonts w:ascii="Times New Roman" w:hAnsi="Times New Roman" w:cs="Times New Roman"/>
+          <w:bCs/>
+          <w:sz w:val="28"/>
+          <w:szCs w:val="28"/>
+        </w:rPr>
+        <w:t>а</w:t>
+      </w:r>
+    </w:p>
+    <w:p>
+      <w:pPr>
+        <w:jc w:val="both"/>
+        <w:rPr>
+          <w:rFonts w:ascii="Times New Roman" w:hAnsi="Times New Roman" w:cs="Times New Roman"/>
+          <w:bCs/>
+          <w:sz w:val="28"/>
+          <w:szCs w:val="28"/>
+        </w:rPr>
+      </w:pPr>
+      <w:r>
+        <w:rPr>
+          <w:rFonts w:ascii="Times New Roman" w:hAnsi="Times New Roman" w:cs="Times New Roman"/>
+          <w:bCs/>
+          <w:sz w:val="28"/>
+          <w:szCs w:val="28"/>
+        </w:rPr>
+        <w:lastRenderedPageBreak/>
+        <w:tab/>
+        <w:t>Из дендограммы видно, что все корма объединились в 4 группы: 1 группа (</w:t>
+      </w:r>
+      <w:r>
+        <w:rPr>
+          <w:rFonts w:ascii="Times New Roman" w:hAnsi="Times New Roman" w:cs="Times New Roman"/>
+          <w:bCs/>
+          <w:sz w:val="28"/>
+          <w:szCs w:val="28"/>
+        </w:rPr>
+        <w:t>хит, биф</w:t>
+      </w:r>
+      <w:r>
+        <w:rPr>
+          <w:rFonts w:ascii="Times New Roman" w:hAnsi="Times New Roman" w:cs="Times New Roman"/>
+          <w:bCs/>
+          <w:sz w:val="28"/>
+          <w:szCs w:val="28"/>
+        </w:rPr>
+        <w:t>), 2 группа (</w:t>
+      </w:r>
+      <w:r>
+        <w:rPr>
+          <w:rFonts w:ascii="Times New Roman" w:hAnsi="Times New Roman" w:cs="Times New Roman"/>
+          <w:bCs/>
+          <w:sz w:val="28"/>
+          <w:szCs w:val="28"/>
+        </w:rPr>
+        <w:t>энтеросгель</w:t>
+      </w:r>
+      <w:r>
+        <w:rPr>
+          <w:rFonts w:ascii="Times New Roman" w:hAnsi="Times New Roman" w:cs="Times New Roman"/>
+          <w:bCs/>
+          <w:sz w:val="28"/>
+          <w:szCs w:val="28"/>
+        </w:rPr>
+        <w:t>), 3 группа (</w:t>
+      </w:r>
+      <w:r>
+        <w:rPr>
+          <w:rFonts w:ascii="Times New Roman" w:hAnsi="Times New Roman" w:cs="Times New Roman"/>
+          <w:bCs/>
+          <w:sz w:val="28"/>
+          <w:szCs w:val="28"/>
+        </w:rPr>
+        <w:t xml:space="preserve">спор1, </w:t>
+      </w:r>
+      <w:r>
+        <w:rPr>
+          <w:rFonts w:ascii="Times New Roman" w:hAnsi="Times New Roman" w:cs="Times New Roman"/>
+          <w:bCs/>
+          <w:sz w:val="28"/>
+          <w:szCs w:val="28"/>
+          <w:lang w:val="en-US"/>
+        </w:rPr>
+        <w:t>fe</w:t>
+      </w:r>
+      <w:r>
+        <w:rPr>
+          <w:rFonts w:ascii="Times New Roman" w:hAnsi="Times New Roman" w:cs="Times New Roman"/>
+          <w:bCs/>
+          <w:sz w:val="28"/>
+          <w:szCs w:val="28"/>
+        </w:rPr>
+        <w:t xml:space="preserve">, </w:t>
+      </w:r>
+      <w:r>
+        <w:rPr>
+          <w:rFonts w:ascii="Times New Roman" w:hAnsi="Times New Roman" w:cs="Times New Roman"/>
+          <w:bCs/>
+          <w:sz w:val="28"/>
+          <w:szCs w:val="28"/>
+        </w:rPr>
+        <w:t>спор2, биф, медь</w:t>
+      </w:r>
+      <w:r>
+        <w:rPr>
+          <w:rFonts w:ascii="Times New Roman" w:hAnsi="Times New Roman" w:cs="Times New Roman"/>
+          <w:bCs/>
+          <w:sz w:val="28"/>
+          <w:szCs w:val="28"/>
+        </w:rPr>
+        <w:t>), 4 группа (</w:t>
+      </w:r>
+      <w:r>
+        <w:rPr>
+          <w:rFonts w:ascii="Times New Roman" w:hAnsi="Times New Roman" w:cs="Times New Roman"/>
+          <w:bCs/>
+          <w:sz w:val="28"/>
+          <w:szCs w:val="28"/>
+        </w:rPr>
+        <w:t>остальные</w:t>
+      </w:r>
+      <w:r>
+        <w:rPr>
+          <w:rFonts w:ascii="Times New Roman" w:hAnsi="Times New Roman" w:cs="Times New Roman"/>
+          <w:bCs/>
+          <w:sz w:val="28"/>
+          <w:szCs w:val="28"/>
+        </w:rPr>
+        <w:t xml:space="preserve">). </w:t>
+      </w:r>
+    </w:p>
+    <w:p>
+      <w:pPr>
+        <w:ind w:firstLine="708"/>
+        <w:jc w:val="both"/>
+        <w:rPr>
+          <w:rFonts w:ascii="Times New Roman" w:hAnsi="Times New Roman" w:cs="Times New Roman"/>
+          <w:bCs/>
+          <w:sz w:val="28"/>
+          <w:szCs w:val="28"/>
+        </w:rPr>
+      </w:pPr>
+      <w:r>
+        <w:rPr>
+          <w:rFonts w:ascii="Times New Roman" w:hAnsi="Times New Roman" w:cs="Times New Roman"/>
+          <w:bCs/>
+          <w:sz w:val="28"/>
+          <w:szCs w:val="28"/>
+        </w:rPr>
+        <w:t>В результате работы метода получились выводы:</w:t>
+      </w:r>
+    </w:p>
+    <w:p>
+      <w:pPr>
+        <w:jc w:val="center"/>
+        <w:rPr>
+          <w:rFonts w:ascii="Times New Roman" w:hAnsi="Times New Roman" w:cs="Times New Roman"/>
+          <w:bCs/>
+          <w:sz w:val="28"/>
+          <w:szCs w:val="28"/>
+        </w:rPr>
+      </w:pPr>
+      <w:r>
+        <w:rPr>
+          <w:rFonts w:ascii="Times New Roman" w:hAnsi="Times New Roman" w:cs="Times New Roman"/>
+          <w:bCs/>
+          <w:sz w:val="28"/>
+          <w:szCs w:val="28"/>
+        </w:rPr>
+        <w:drawing>
+          <wp:inline distT="0" distB="0" distL="0" distR="0" wp14:anchorId="61F9EF7D" wp14:editId="4C656E2B">
+            <wp:extent cx="1914792" cy="3791479"/>
+            <wp:effectExtent l="0" t="0" r="9525" b="0"/>
+            <wp:docPr id="705611305" name="Рисунок 1"/>
+            <wp:cNvGraphicFramePr>
+              <a:graphicFrameLocks xmlns:a="http://schemas.openxmlformats.org/drawingml/2006/main" noChangeAspect="1"/>
+            </wp:cNvGraphicFramePr>
+            <a:graphic xmlns:a="http://schemas.openxmlformats.org/drawingml/2006/main">
+              <a:graphicData uri="http://schemas.openxmlformats.org/drawingml/2006/picture">
+                <pic:pic xmlns:pic="http://schemas.openxmlformats.org/drawingml/2006/picture">
+                  <pic:nvPicPr>
+                    <pic:cNvPr id="705611305" name=""/>
+                    <pic:cNvPicPr/>
+                  </pic:nvPicPr>
+                  <pic:blipFill>
+                    <a:blip r:embed="rId22"/>
+                    <a:stretch>
+                      <a:fillRect/>
+                    </a:stretch>
+                  </pic:blipFill>
+                  <pic:spPr>
+                    <a:xfrm>
+                      <a:off x="0" y="0"/>
+                      <a:ext cx="1914792" cy="3791479"/>
+                    </a:xfrm>
+                    <a:prstGeom prst="rect">
+                      <a:avLst/>
+                    </a:prstGeom>
+                  </pic:spPr>
+                </pic:pic>
+              </a:graphicData>
+            </a:graphic>
+          </wp:inline>
+        </w:drawing>
+      </w:r>
+    </w:p>
+    <w:p>
+      <w:pPr>
+        <w:jc w:val="center"/>
+        <w:rPr>
+          <w:rFonts w:ascii="Times New Roman" w:hAnsi="Times New Roman" w:cs="Times New Roman"/>
+          <w:bCs/>
+          <w:sz w:val="28"/>
+          <w:szCs w:val="28"/>
+        </w:rPr>
+      </w:pPr>
+      <w:r>
+        <w:rPr>
+          <w:rFonts w:ascii="Times New Roman" w:hAnsi="Times New Roman" w:cs="Times New Roman"/>
+          <w:bCs/>
+          <w:sz w:val="28"/>
+          <w:szCs w:val="28"/>
+        </w:rPr>
+        <w:t xml:space="preserve">Рисунок </w:t>
+      </w:r>
+      <w:r>
+        <w:rPr>
+          <w:rFonts w:ascii="Times New Roman" w:hAnsi="Times New Roman" w:cs="Times New Roman"/>
+          <w:bCs/>
+          <w:sz w:val="28"/>
+          <w:szCs w:val="28"/>
+        </w:rPr>
+        <w:t>4</w:t>
+      </w:r>
+      <w:r>
+        <w:rPr>
+          <w:rFonts w:ascii="Times New Roman" w:hAnsi="Times New Roman" w:cs="Times New Roman"/>
+          <w:bCs/>
+          <w:sz w:val="28"/>
+          <w:szCs w:val="28"/>
+        </w:rPr>
+        <w:t xml:space="preserve">.6 – </w:t>
+      </w:r>
+      <w:r>
+        <w:rPr>
+          <w:rFonts w:ascii="Times New Roman" w:hAnsi="Times New Roman" w:cs="Times New Roman"/>
+          <w:bCs/>
+          <w:sz w:val="28"/>
+          <w:szCs w:val="28"/>
+        </w:rPr>
+        <w:t>Иерархическая кластеризация</w:t>
+      </w:r>
+    </w:p>
+    <w:p>
+      <w:pPr>
+        <w:jc w:val="center"/>
+        <w:rPr>
+          <w:rFonts w:ascii="Times New Roman" w:hAnsi="Times New Roman" w:cs="Times New Roman"/>
+          <w:bCs/>
+          <w:sz w:val="28"/>
+          <w:szCs w:val="28"/>
+        </w:rPr>
+      </w:pPr>
+      <w:r>
+        <w:rPr>
+          <w:noProof/>
+        </w:rPr>
+        <w:lastRenderedPageBreak/>
+        <w:drawing>
+          <wp:inline distT="0" distB="0" distL="0" distR="0" wp14:anchorId="054DCF10" wp14:editId="7DCD2957">
+            <wp:extent cx="5940425" cy="5134610"/>
+            <wp:effectExtent l="0" t="0" r="3175" b="8890"/>
+            <wp:docPr id="585692828" name="Рисунок 4"/>
+            <wp:cNvGraphicFramePr>
+              <a:graphicFrameLocks xmlns:a="http://schemas.openxmlformats.org/drawingml/2006/main" noChangeAspect="1"/>
+            </wp:cNvGraphicFramePr>
+            <a:graphic xmlns:a="http://schemas.openxmlformats.org/drawingml/2006/main">
+              <a:graphicData uri="http://schemas.openxmlformats.org/drawingml/2006/picture">
+                <pic:pic xmlns:pic="http://schemas.openxmlformats.org/drawingml/2006/picture">
+                  <pic:nvPicPr>
+                    <pic:cNvPr id="0" name="Picture 7"/>
+                    <pic:cNvPicPr>
+                      <a:picLocks noChangeAspect="1" noChangeArrowheads="1"/>
+                    </pic:cNvPicPr>
+                  </pic:nvPicPr>
+                  <pic:blipFill>
+                    <a:blip r:embed="rId23">
+                      <a:extLst>
+                        <a:ext uri="{28A0092B-C50C-407E-A947-70E740481C1C}">
+                          <a14:useLocalDpi xmlns:a14="http://schemas.microsoft.com/office/drawing/2010/main" val="0"/>
+                        </a:ext>
+                      </a:extLst>
+                    </a:blip>
+                    <a:srcRect/>
+                    <a:stretch>
+                      <a:fillRect/>
+                    </a:stretch>
+                  </pic:blipFill>
+                  <pic:spPr bwMode="auto">
+                    <a:xfrm>
+                      <a:off x="0" y="0"/>
+                      <a:ext cx="5940425" cy="5134610"/>
+                    </a:xfrm>
+                    <a:prstGeom prst="rect">
+                      <a:avLst/>
+                    </a:prstGeom>
+                    <a:noFill/>
+                    <a:ln>
+                      <a:noFill/>
+                    </a:ln>
+                  </pic:spPr>
+                </pic:pic>
+              </a:graphicData>
+            </a:graphic>
+          </wp:inline>
+        </w:drawing>
+      </w:r>
+    </w:p>
+    <w:p>
+      <w:pPr>
+        <w:jc w:val="center"/>
+        <w:rPr>
+          <w:rFonts w:ascii="Times New Roman" w:hAnsi="Times New Roman" w:cs="Times New Roman"/>
+          <w:bCs/>
+          <w:sz w:val="28"/>
+          <w:szCs w:val="28"/>
+        </w:rPr>
+      </w:pPr>
+      <w:r>
+        <w:rPr>
+          <w:rFonts w:ascii="Times New Roman" w:hAnsi="Times New Roman" w:cs="Times New Roman"/>
+          <w:bCs/>
+          <w:sz w:val="28"/>
+          <w:szCs w:val="28"/>
+        </w:rPr>
+        <w:t xml:space="preserve">Рисунок </w:t>
+      </w:r>
+      <w:r>
+        <w:rPr>
+          <w:rFonts w:ascii="Times New Roman" w:hAnsi="Times New Roman" w:cs="Times New Roman"/>
+          <w:bCs/>
+          <w:sz w:val="28"/>
+          <w:szCs w:val="28"/>
+        </w:rPr>
+        <w:t>4</w:t>
+      </w:r>
+      <w:r>
+        <w:rPr>
+          <w:rFonts w:ascii="Times New Roman" w:hAnsi="Times New Roman" w:cs="Times New Roman"/>
+          <w:bCs/>
+          <w:sz w:val="28"/>
+          <w:szCs w:val="28"/>
+        </w:rPr>
+        <w:t xml:space="preserve">.7 – </w:t>
+      </w:r>
+      <w:r>
+        <w:rPr>
+          <w:rFonts w:ascii="Times New Roman" w:hAnsi="Times New Roman" w:cs="Times New Roman"/>
+          <w:bCs/>
+          <w:sz w:val="28"/>
+          <w:szCs w:val="28"/>
+          <w:lang w:val="en-US"/>
+        </w:rPr>
+        <w:t>PCA</w:t>
+      </w:r>
+      <w:r>
+        <w:rPr>
+          <w:rFonts w:ascii="Times New Roman" w:hAnsi="Times New Roman" w:cs="Times New Roman"/>
+          <w:bCs/>
+          <w:sz w:val="28"/>
+          <w:szCs w:val="28"/>
+        </w:rPr>
+        <w:t xml:space="preserve"> </w:t>
+      </w:r>
+      <w:r>
+        <w:rPr>
+          <w:rFonts w:ascii="Times New Roman" w:hAnsi="Times New Roman" w:cs="Times New Roman"/>
+          <w:bCs/>
+          <w:sz w:val="28"/>
+          <w:szCs w:val="28"/>
+        </w:rPr>
+        <w:t xml:space="preserve">для </w:t>
+      </w:r>
+      <w:r>
+        <w:rPr>
+          <w:rFonts w:ascii="Times New Roman" w:hAnsi="Times New Roman" w:cs="Times New Roman"/>
+          <w:bCs/>
+          <w:sz w:val="28"/>
+          <w:szCs w:val="28"/>
+        </w:rPr>
+        <w:t>иерархической кластеризации</w:t>
+      </w:r>
     </w:p>
     <w:p>
       <w:pPr>
@@ -5942,10 +7200,12 @@
   <w:style w:type="paragraph" w:default="1" w:styleId="a">
     <w:name w:val="Normal"/>
     <w:qFormat/>
+    <w:rsid w:val="000D362F"/>
   </w:style>
   <w:style w:type="character" w:default="1" w:styleId="a0">
     <w:name w:val="Default Paragraph Font"/>
     <w:uiPriority w:val="1"/>
+    <w:semiHidden/>
     <w:unhideWhenUsed/>
   </w:style>
   <w:style w:type="table" w:default="1" w:styleId="a1">

</xml_diff>